<commit_message>
Book chapter update: updating chapter 5 "NumPy"
</commit_message>
<xml_diff>
--- a/python_book/numpy/numpy.docx
+++ b/python_book/numpy/numpy.docx
@@ -429,10 +429,122 @@
         </w:rPr>
         <w:t>和许多扩展库一样，</w:t>
       </w:r>
+      <w:r>
+        <w:rPr>
+          <w:rFonts w:ascii="Courier New" w:hAnsi="Courier New" w:hint="eastAsia"/>
+          <w:sz w:val="24"/>
+          <w:szCs w:val="24"/>
+        </w:rPr>
+        <w:t>NumPy</w:t>
+      </w:r>
+      <w:r>
+        <w:rPr>
+          <w:rFonts w:ascii="Courier New" w:hAnsi="Courier New" w:hint="eastAsia"/>
+          <w:sz w:val="24"/>
+          <w:szCs w:val="24"/>
+        </w:rPr>
+        <w:t>的安装可以通过</w:t>
+      </w:r>
+      <w:r>
+        <w:rPr>
+          <w:rFonts w:ascii="Courier New" w:hAnsi="Courier New" w:hint="eastAsia"/>
+          <w:sz w:val="24"/>
+          <w:szCs w:val="24"/>
+        </w:rPr>
+        <w:t>pip</w:t>
+      </w:r>
+      <w:r>
+        <w:rPr>
+          <w:rFonts w:ascii="Courier New" w:hAnsi="Courier New" w:hint="eastAsia"/>
+          <w:sz w:val="24"/>
+          <w:szCs w:val="24"/>
+        </w:rPr>
+        <w:t>进行。如果你已经安装了</w:t>
+      </w:r>
+      <w:r>
+        <w:rPr>
+          <w:rFonts w:ascii="Courier New" w:hAnsi="Courier New" w:hint="eastAsia"/>
+          <w:sz w:val="24"/>
+          <w:szCs w:val="24"/>
+        </w:rPr>
+        <w:t>P</w:t>
+      </w:r>
+      <w:r>
+        <w:rPr>
+          <w:rFonts w:ascii="Courier New" w:hAnsi="Courier New"/>
+          <w:sz w:val="24"/>
+          <w:szCs w:val="24"/>
+        </w:rPr>
+        <w:t>ython 3.x</w:t>
+      </w:r>
+      <w:r>
+        <w:rPr>
+          <w:rFonts w:ascii="Courier New" w:hAnsi="Courier New" w:hint="eastAsia"/>
+          <w:sz w:val="24"/>
+          <w:szCs w:val="24"/>
+        </w:rPr>
+        <w:t>或以上版本，则安装</w:t>
+      </w:r>
+      <w:r>
+        <w:rPr>
+          <w:rFonts w:ascii="Courier New" w:hAnsi="Courier New" w:hint="eastAsia"/>
+          <w:sz w:val="24"/>
+          <w:szCs w:val="24"/>
+        </w:rPr>
+        <w:t>Python</w:t>
+      </w:r>
+      <w:r>
+        <w:rPr>
+          <w:rFonts w:ascii="Courier New" w:hAnsi="Courier New" w:hint="eastAsia"/>
+          <w:sz w:val="24"/>
+          <w:szCs w:val="24"/>
+        </w:rPr>
+        <w:t>时就已经自带了</w:t>
+      </w:r>
+      <w:r>
+        <w:rPr>
+          <w:rFonts w:ascii="Courier New" w:hAnsi="Courier New" w:hint="eastAsia"/>
+          <w:sz w:val="24"/>
+          <w:szCs w:val="24"/>
+        </w:rPr>
+        <w:t>pip</w:t>
+      </w:r>
+      <w:r>
+        <w:rPr>
+          <w:rFonts w:ascii="Courier New" w:hAnsi="Courier New" w:hint="eastAsia"/>
+          <w:sz w:val="24"/>
+          <w:szCs w:val="24"/>
+        </w:rPr>
+        <w:t>工具</w:t>
+      </w:r>
+      <w:r>
+        <w:rPr>
+          <w:rFonts w:ascii="Courier New" w:hAnsi="Courier New" w:hint="eastAsia"/>
+          <w:sz w:val="24"/>
+          <w:szCs w:val="24"/>
+        </w:rPr>
+        <w:t>。打开命令行窗口，输入</w:t>
+      </w:r>
+      <w:r>
+        <w:rPr>
+          <w:rFonts w:ascii="Courier New" w:hAnsi="Courier New" w:hint="eastAsia"/>
+          <w:sz w:val="24"/>
+          <w:szCs w:val="24"/>
+        </w:rPr>
+        <w:t>p</w:t>
+      </w:r>
+      <w:r>
+        <w:rPr>
+          <w:rFonts w:ascii="Courier New" w:hAnsi="Courier New"/>
+          <w:sz w:val="24"/>
+          <w:szCs w:val="24"/>
+        </w:rPr>
+        <w:t xml:space="preserve">ip install </w:t>
+      </w:r>
       <w:proofErr w:type="spellStart"/>
       <w:r>
         <w:rPr>
-          <w:rFonts w:ascii="Courier New" w:hAnsi="Courier New"/>
+          <w:rFonts w:ascii="Courier New" w:hAnsi="Courier New" w:hint="eastAsia"/>
           <w:sz w:val="24"/>
           <w:szCs w:val="24"/>
         </w:rPr>
@@ -445,124 +557,16 @@
           <w:sz w:val="24"/>
           <w:szCs w:val="24"/>
         </w:rPr>
-        <w:t>的安装可以通过</w:t>
-      </w:r>
-      <w:r>
-        <w:rPr>
-          <w:rFonts w:ascii="Courier New" w:hAnsi="Courier New" w:hint="eastAsia"/>
-          <w:sz w:val="24"/>
-          <w:szCs w:val="24"/>
-        </w:rPr>
-        <w:t>pip</w:t>
-      </w:r>
-      <w:r>
-        <w:rPr>
-          <w:rFonts w:ascii="Courier New" w:hAnsi="Courier New" w:hint="eastAsia"/>
-          <w:sz w:val="24"/>
-          <w:szCs w:val="24"/>
-        </w:rPr>
-        <w:t>进行。如果你已经安装了</w:t>
-      </w:r>
-      <w:r>
-        <w:rPr>
-          <w:rFonts w:ascii="Courier New" w:hAnsi="Courier New" w:hint="eastAsia"/>
-          <w:sz w:val="24"/>
-          <w:szCs w:val="24"/>
-        </w:rPr>
-        <w:t>P</w:t>
-      </w:r>
-      <w:r>
-        <w:rPr>
-          <w:rFonts w:ascii="Courier New" w:hAnsi="Courier New"/>
-          <w:sz w:val="24"/>
-          <w:szCs w:val="24"/>
-        </w:rPr>
-        <w:t>ython 3.x</w:t>
-      </w:r>
-      <w:r>
-        <w:rPr>
-          <w:rFonts w:ascii="Courier New" w:hAnsi="Courier New" w:hint="eastAsia"/>
-          <w:sz w:val="24"/>
-          <w:szCs w:val="24"/>
-        </w:rPr>
-        <w:t>或以上版本，则安装</w:t>
-      </w:r>
-      <w:r>
-        <w:rPr>
-          <w:rFonts w:ascii="Courier New" w:hAnsi="Courier New" w:hint="eastAsia"/>
-          <w:sz w:val="24"/>
-          <w:szCs w:val="24"/>
-        </w:rPr>
-        <w:t>Python</w:t>
-      </w:r>
-      <w:r>
-        <w:rPr>
-          <w:rFonts w:ascii="Courier New" w:hAnsi="Courier New" w:hint="eastAsia"/>
-          <w:sz w:val="24"/>
-          <w:szCs w:val="24"/>
-        </w:rPr>
-        <w:t>时就已经自带了</w:t>
-      </w:r>
-      <w:r>
-        <w:rPr>
-          <w:rFonts w:ascii="Courier New" w:hAnsi="Courier New" w:hint="eastAsia"/>
-          <w:sz w:val="24"/>
-          <w:szCs w:val="24"/>
-        </w:rPr>
-        <w:t>pip</w:t>
-      </w:r>
-      <w:r>
-        <w:rPr>
-          <w:rFonts w:ascii="Courier New" w:hAnsi="Courier New" w:hint="eastAsia"/>
-          <w:sz w:val="24"/>
-          <w:szCs w:val="24"/>
-        </w:rPr>
-        <w:t>功能。打开命令行窗口，输入</w:t>
-      </w:r>
-      <w:r>
-        <w:rPr>
-          <w:rFonts w:ascii="Courier New" w:hAnsi="Courier New" w:hint="eastAsia"/>
-          <w:sz w:val="24"/>
-          <w:szCs w:val="24"/>
-        </w:rPr>
-        <w:t>p</w:t>
-      </w:r>
-      <w:r>
-        <w:rPr>
-          <w:rFonts w:ascii="Courier New" w:hAnsi="Courier New"/>
-          <w:sz w:val="24"/>
-          <w:szCs w:val="24"/>
-        </w:rPr>
-        <w:t xml:space="preserve">ip install </w:t>
-      </w:r>
-      <w:proofErr w:type="spellStart"/>
-      <w:r>
-        <w:rPr>
-          <w:rFonts w:ascii="Courier New" w:hAnsi="Courier New" w:hint="eastAsia"/>
-          <w:sz w:val="24"/>
-          <w:szCs w:val="24"/>
-        </w:rPr>
-        <w:t>numpy</w:t>
-      </w:r>
-      <w:proofErr w:type="spellEnd"/>
-      <w:r>
-        <w:rPr>
-          <w:rFonts w:ascii="Courier New" w:hAnsi="Courier New" w:hint="eastAsia"/>
-          <w:sz w:val="24"/>
-          <w:szCs w:val="24"/>
-        </w:rPr>
         <w:t>命令，即可自动下载并安装</w:t>
       </w:r>
-      <w:proofErr w:type="spellStart"/>
-      <w:r>
-        <w:rPr>
-          <w:rFonts w:ascii="Courier New" w:hAnsi="Courier New" w:hint="eastAsia"/>
-          <w:sz w:val="24"/>
-          <w:szCs w:val="24"/>
-        </w:rPr>
-        <w:t>numpy</w:t>
-      </w:r>
-      <w:proofErr w:type="spellEnd"/>
+      <w:r>
+        <w:rPr>
+          <w:rFonts w:ascii="Courier New" w:hAnsi="Courier New" w:hint="eastAsia"/>
+          <w:sz w:val="24"/>
+          <w:szCs w:val="24"/>
+        </w:rPr>
+        <w:t>NumPy</w:t>
+      </w:r>
       <w:r>
         <w:rPr>
           <w:rFonts w:ascii="Courier New" w:hAnsi="Courier New" w:hint="eastAsia"/>
@@ -666,16 +670,14 @@
         </w:rPr>
         <w:t>命令，尝试导入</w:t>
       </w:r>
-      <w:proofErr w:type="spellStart"/>
-      <w:r>
-        <w:rPr>
-          <w:rFonts w:ascii="Courier New" w:hAnsi="Courier New" w:hint="eastAsia"/>
-          <w:sz w:val="24"/>
-          <w:szCs w:val="24"/>
-        </w:rPr>
-        <w:t>numpy</w:t>
-      </w:r>
-      <w:proofErr w:type="spellEnd"/>
+      <w:r>
+        <w:rPr>
+          <w:rFonts w:ascii="Courier New" w:hAnsi="Courier New" w:hint="eastAsia"/>
+          <w:sz w:val="24"/>
+          <w:szCs w:val="24"/>
+        </w:rPr>
+        <w:t>NumPy</w:t>
+      </w:r>
       <w:r>
         <w:rPr>
           <w:rFonts w:ascii="Courier New" w:hAnsi="Courier New" w:hint="eastAsia"/>
@@ -684,16 +686,14 @@
         </w:rPr>
         <w:t>，如果没有出现任何错误信息提示，说明说明</w:t>
       </w:r>
-      <w:proofErr w:type="spellStart"/>
-      <w:r>
-        <w:rPr>
-          <w:rFonts w:ascii="Courier New" w:hAnsi="Courier New" w:hint="eastAsia"/>
-          <w:sz w:val="24"/>
-          <w:szCs w:val="24"/>
-        </w:rPr>
-        <w:t>numpy</w:t>
-      </w:r>
-      <w:proofErr w:type="spellEnd"/>
+      <w:r>
+        <w:rPr>
+          <w:rFonts w:ascii="Courier New" w:hAnsi="Courier New" w:hint="eastAsia"/>
+          <w:sz w:val="24"/>
+          <w:szCs w:val="24"/>
+        </w:rPr>
+        <w:t>NumPy</w:t>
+      </w:r>
       <w:r>
         <w:rPr>
           <w:rFonts w:ascii="Courier New" w:hAnsi="Courier New" w:hint="eastAsia"/>
@@ -735,6 +735,22 @@
           <w:sz w:val="24"/>
           <w:szCs w:val="24"/>
         </w:rPr>
+        <w:t>版本的</w:t>
+      </w:r>
+      <w:r>
+        <w:rPr>
+          <w:rFonts w:ascii="Courier New" w:hAnsi="Courier New" w:hint="eastAsia"/>
+          <w:sz w:val="24"/>
+          <w:szCs w:val="24"/>
+        </w:rPr>
+        <w:t>Python</w:t>
+      </w:r>
+      <w:r>
+        <w:rPr>
+          <w:rFonts w:ascii="Courier New" w:hAnsi="Courier New" w:hint="eastAsia"/>
+          <w:sz w:val="24"/>
+          <w:szCs w:val="24"/>
+        </w:rPr>
         <w:t>，则</w:t>
       </w:r>
       <w:r>
@@ -753,16 +769,30 @@
         </w:rPr>
         <w:t>中已经集成了</w:t>
       </w:r>
-      <w:proofErr w:type="spellStart"/>
-      <w:r>
-        <w:rPr>
-          <w:rFonts w:ascii="Courier New" w:hAnsi="Courier New" w:hint="eastAsia"/>
-          <w:sz w:val="24"/>
-          <w:szCs w:val="24"/>
-        </w:rPr>
-        <w:t>numpy</w:t>
-      </w:r>
-      <w:proofErr w:type="spellEnd"/>
+      <w:r>
+        <w:rPr>
+          <w:rFonts w:ascii="Courier New" w:hAnsi="Courier New" w:hint="eastAsia"/>
+          <w:sz w:val="24"/>
+          <w:szCs w:val="24"/>
+        </w:rPr>
+        <w:t>包括</w:t>
+      </w:r>
+      <w:r>
+        <w:rPr>
+          <w:rFonts w:ascii="Courier New" w:hAnsi="Courier New" w:hint="eastAsia"/>
+          <w:sz w:val="24"/>
+          <w:szCs w:val="24"/>
+        </w:rPr>
+        <w:t>NumPy</w:t>
+      </w:r>
+      <w:r>
+        <w:rPr>
+          <w:rFonts w:ascii="Courier New" w:hAnsi="Courier New" w:hint="eastAsia"/>
+          <w:sz w:val="24"/>
+          <w:szCs w:val="24"/>
+        </w:rPr>
+        <w:t>在内的多种科学包</w:t>
+      </w:r>
       <w:r>
         <w:rPr>
           <w:rFonts w:ascii="Courier New" w:hAnsi="Courier New" w:hint="eastAsia"/>
@@ -782,6 +812,8 @@
           <w:szCs w:val="24"/>
         </w:rPr>
       </w:pPr>
+      <w:bookmarkStart w:id="0" w:name="_GoBack"/>
+      <w:bookmarkEnd w:id="0"/>
     </w:p>
     <w:p>
       <w:pPr>
@@ -971,7 +1003,16 @@
           <w:sz w:val="24"/>
           <w:szCs w:val="24"/>
         </w:rPr>
-        <w:t>数组的维度数量称之为</w:t>
+        <w:t>数组</w:t>
+      </w:r>
+      <w:r>
+        <w:rPr>
+          <w:rFonts w:ascii="Courier New" w:hAnsi="Courier New" w:hint="eastAsia"/>
+          <w:sz w:val="24"/>
+          <w:szCs w:val="24"/>
+        </w:rPr>
+        <w:lastRenderedPageBreak/>
+        <w:t>的维度数量称之为</w:t>
       </w:r>
       <w:proofErr w:type="gramStart"/>
       <w:r>
@@ -1055,16 +1096,7 @@
           <w:sz w:val="24"/>
           <w:szCs w:val="24"/>
         </w:rPr>
-        <w:t>。对于多维数组而言，构成</w:t>
-      </w:r>
-      <w:r>
-        <w:rPr>
-          <w:rFonts w:ascii="Courier New" w:hAnsi="Courier New" w:hint="eastAsia"/>
-          <w:sz w:val="24"/>
-          <w:szCs w:val="24"/>
-        </w:rPr>
-        <w:lastRenderedPageBreak/>
-        <w:t>它的每一个单一维度的数组称之为一个轴（</w:t>
+        <w:t>。对于多维数组而言，构成它的每一个单一维度的数组称之为一个轴（</w:t>
       </w:r>
       <w:r>
         <w:rPr>
@@ -2091,6 +2123,7 @@
                 <w:sz w:val="24"/>
                 <w:szCs w:val="24"/>
               </w:rPr>
+              <w:lastRenderedPageBreak/>
               <w:t>array(</w:t>
             </w:r>
             <w:proofErr w:type="gramEnd"/>
@@ -2121,6 +2154,7 @@
           <w:sz w:val="24"/>
           <w:szCs w:val="24"/>
         </w:rPr>
+        <w:lastRenderedPageBreak/>
         <w:t>以如上的对二维数组</w:t>
       </w:r>
       <w:r>
@@ -2177,7 +2211,6 @@
           <w:sz w:val="24"/>
           <w:szCs w:val="24"/>
         </w:rPr>
-        <w:lastRenderedPageBreak/>
         <w:t>列的元素），则通过形如</w:t>
       </w:r>
       <w:r>
@@ -3354,6 +3387,7 @@
                 <w:sz w:val="24"/>
                 <w:szCs w:val="24"/>
               </w:rPr>
+              <w:lastRenderedPageBreak/>
               <w:t>n</w:t>
             </w:r>
             <w:r>
@@ -3438,7 +3472,6 @@
                 <w:sz w:val="24"/>
                 <w:szCs w:val="24"/>
               </w:rPr>
-              <w:lastRenderedPageBreak/>
               <w:t>ndarray.</w:t>
             </w:r>
             <w:r>
@@ -4534,6 +4567,7 @@
                 <w:sz w:val="24"/>
                 <w:szCs w:val="24"/>
               </w:rPr>
+              <w:lastRenderedPageBreak/>
               <w:t>array(</w:t>
             </w:r>
             <w:proofErr w:type="gramEnd"/>
@@ -4560,7 +4594,6 @@
                 <w:sz w:val="24"/>
                 <w:szCs w:val="24"/>
               </w:rPr>
-              <w:lastRenderedPageBreak/>
               <w:t xml:space="preserve"># </w:t>
             </w:r>
             <w:r>
@@ -6144,6 +6177,7 @@
                 <w:sz w:val="24"/>
                 <w:szCs w:val="24"/>
               </w:rPr>
+              <w:lastRenderedPageBreak/>
               <w:t xml:space="preserve">&gt;&gt;&gt; </w:t>
             </w:r>
             <w:proofErr w:type="gramStart"/>
@@ -6180,7 +6214,6 @@
                 <w:sz w:val="24"/>
                 <w:szCs w:val="24"/>
               </w:rPr>
-              <w:lastRenderedPageBreak/>
               <w:t>array(</w:t>
             </w:r>
             <w:proofErr w:type="gramEnd"/>
@@ -13259,8 +13292,6 @@
               </w:rPr>
               <w:t>='float64')</w:t>
             </w:r>
-            <w:bookmarkStart w:id="0" w:name="_GoBack"/>
-            <w:bookmarkEnd w:id="0"/>
           </w:p>
         </w:tc>
       </w:tr>
@@ -32886,7 +32917,7 @@
 </file>
 
 <file path=customXml/itemProps1.xml><?xml version="1.0" encoding="utf-8"?>
-<ds:datastoreItem xmlns:ds="http://schemas.openxmlformats.org/officeDocument/2006/customXml" ds:itemID="{0D62D86A-340F-4141-9301-785ADDEC83DE}">
+<ds:datastoreItem xmlns:ds="http://schemas.openxmlformats.org/officeDocument/2006/customXml" ds:itemID="{19B07B7F-74C6-49AC-9F9C-625DA182058D}">
   <ds:schemaRefs>
     <ds:schemaRef ds:uri="http://schemas.openxmlformats.org/officeDocument/2006/bibliography"/>
   </ds:schemaRefs>

</xml_diff>